<commit_message>
update Nwg figure and some minor sentence structure changes to introduction
</commit_message>
<xml_diff>
--- a/working_drafts/Nwg_figure_Nsaturating_withCaption.docx
+++ b/working_drafts/Nwg_figure_Nsaturating_withCaption.docx
@@ -4,20 +4,39 @@
   <w:body>
     <w:p>
       <w:pPr>
-        <w:rPr>
-          <w:rFonts w:ascii="Times New Roman" w:hAnsi="Times New Roman" w:cs="Times New Roman"/>
+        <w:spacing w:line="360" w:lineRule="auto"/>
+        <w:rPr>
+          <w:rFonts w:ascii="Times New Roman" w:hAnsi="Times New Roman" w:cs="Times New Roman"/>
+          <w:b/>
+          <w:bCs/>
         </w:rPr>
       </w:pPr>
       <w:r>
         <w:rPr>
           <w:rFonts w:ascii="Times New Roman" w:hAnsi="Times New Roman" w:cs="Times New Roman"/>
+          <w:b/>
+          <w:bCs/>
+        </w:rPr>
+        <w:t>Figure XX</w:t>
+      </w:r>
+    </w:p>
+    <w:p>
+      <w:pPr>
+        <w:spacing w:line="360" w:lineRule="auto"/>
+        <w:rPr>
+          <w:rFonts w:ascii="Times New Roman" w:hAnsi="Times New Roman" w:cs="Times New Roman"/>
+        </w:rPr>
+      </w:pPr>
+      <w:r>
+        <w:rPr>
+          <w:rFonts w:ascii="Times New Roman" w:hAnsi="Times New Roman" w:cs="Times New Roman"/>
           <w:noProof/>
         </w:rPr>
         <w:drawing>
-          <wp:inline distT="0" distB="0" distL="0" distR="0" wp14:anchorId="7A0AD1DC" wp14:editId="01B300B3">
+          <wp:inline distT="0" distB="0" distL="0" distR="0" wp14:anchorId="46B6F657" wp14:editId="7ED9CB90">
             <wp:extent cx="5943600" cy="2228850"/>
             <wp:effectExtent l="0" t="0" r="0" b="6350"/>
-            <wp:docPr id="395156902" name="Picture 7" descr="A diagram of soil fertilization&#10;&#10;Description automatically generated"/>
+            <wp:docPr id="2087160011" name="Picture 1" descr="A diagram of soil fertilization&#10;&#10;Description automatically generated"/>
             <wp:cNvGraphicFramePr>
               <a:graphicFrameLocks xmlns:a="http://schemas.openxmlformats.org/drawingml/2006/main" noChangeAspect="1"/>
             </wp:cNvGraphicFramePr>
@@ -25,17 +44,11 @@
               <a:graphicData uri="http://schemas.openxmlformats.org/drawingml/2006/picture">
                 <pic:pic xmlns:pic="http://schemas.openxmlformats.org/drawingml/2006/picture">
                   <pic:nvPicPr>
-                    <pic:cNvPr id="395156902" name="Picture 7" descr="A diagram of soil fertilization&#10;&#10;Description automatically generated"/>
+                    <pic:cNvPr id="2087160011" name="Picture 1" descr="A diagram of soil fertilization&#10;&#10;Description automatically generated"/>
                     <pic:cNvPicPr/>
                   </pic:nvPicPr>
                   <pic:blipFill>
-                    <a:blip r:embed="rId4" cstate="print">
-                      <a:extLst>
-                        <a:ext uri="{28A0092B-C50C-407E-A947-70E740481C1C}">
-                          <a14:useLocalDpi xmlns:a14="http://schemas.microsoft.com/office/drawing/2010/main" val="0"/>
-                        </a:ext>
-                      </a:extLst>
-                    </a:blip>
+                    <a:blip r:embed="rId4"/>
                     <a:stretch>
                       <a:fillRect/>
                     </a:stretch>
@@ -58,13 +71,7 @@
     </w:p>
     <w:p>
       <w:pPr>
-        <w:rPr>
-          <w:rFonts w:ascii="Times New Roman" w:hAnsi="Times New Roman" w:cs="Times New Roman"/>
-        </w:rPr>
-      </w:pPr>
-    </w:p>
-    <w:p>
-      <w:pPr>
+        <w:spacing w:line="360" w:lineRule="auto"/>
         <w:rPr>
           <w:rFonts w:ascii="Times New Roman" w:hAnsi="Times New Roman" w:cs="Times New Roman"/>
         </w:rPr>
@@ -81,7 +88,43 @@
         <w:rPr>
           <w:rFonts w:ascii="Times New Roman" w:hAnsi="Times New Roman" w:cs="Times New Roman"/>
         </w:rPr>
-        <w:t xml:space="preserve"> Nonlinear saturating effects of increasing fertilization on the maximum rate of Rubisco carboxylation (a) and the maximum rate of electron transport for RuBP regeneration (b) in uninoculated </w:t>
+        <w:t xml:space="preserve"> </w:t>
+      </w:r>
+      <w:r>
+        <w:rPr>
+          <w:rFonts w:ascii="Times New Roman" w:hAnsi="Times New Roman" w:cs="Times New Roman"/>
+        </w:rPr>
+        <w:t>S</w:t>
+      </w:r>
+      <w:r>
+        <w:rPr>
+          <w:rFonts w:ascii="Times New Roman" w:hAnsi="Times New Roman" w:cs="Times New Roman"/>
+        </w:rPr>
+        <w:t>aturating effects of increasing fertilization on</w:t>
+      </w:r>
+      <w:r>
+        <w:rPr>
+          <w:rFonts w:ascii="Times New Roman" w:hAnsi="Times New Roman" w:cs="Times New Roman"/>
+        </w:rPr>
+        <w:t xml:space="preserve"> (a)</w:t>
+      </w:r>
+      <w:r>
+        <w:rPr>
+          <w:rFonts w:ascii="Times New Roman" w:hAnsi="Times New Roman" w:cs="Times New Roman"/>
+        </w:rPr>
+        <w:t xml:space="preserve"> the maximum rate of Rubisco carboxylation and </w:t>
+      </w:r>
+      <w:r>
+        <w:rPr>
+          <w:rFonts w:ascii="Times New Roman" w:hAnsi="Times New Roman" w:cs="Times New Roman"/>
+        </w:rPr>
+        <w:t xml:space="preserve">(b) </w:t>
+      </w:r>
+      <w:r>
+        <w:rPr>
+          <w:rFonts w:ascii="Times New Roman" w:hAnsi="Times New Roman" w:cs="Times New Roman"/>
+        </w:rPr>
+        <w:t xml:space="preserve">the maximum rate of electron transport for RuBP regeneration in uninoculated </w:t>
       </w:r>
       <w:r>
         <w:rPr>
@@ -122,7 +165,31 @@
         <w:rPr>
           <w:rFonts w:ascii="Times New Roman" w:hAnsi="Times New Roman" w:cs="Times New Roman"/>
         </w:rPr>
-        <w:t xml:space="preserve"> concentrations (420 and 1000 ppm) across nine nitrogen fertilization levels. Blue points and trend lines indicate individuals grown under ambient CO</w:t>
+        <w:t xml:space="preserve"> concentrations (420 and 1000 ppm) across nine nitrogen fertilization levels. Blue points and </w:t>
+      </w:r>
+      <w:r>
+        <w:rPr>
+          <w:rFonts w:ascii="Times New Roman" w:hAnsi="Times New Roman" w:cs="Times New Roman"/>
+        </w:rPr>
+        <w:t xml:space="preserve">nonlinear </w:t>
+      </w:r>
+      <w:r>
+        <w:rPr>
+          <w:rFonts w:ascii="Times New Roman" w:hAnsi="Times New Roman" w:cs="Times New Roman"/>
+        </w:rPr>
+        <w:t>trend</w:t>
+      </w:r>
+      <w:r>
+        <w:rPr>
+          <w:rFonts w:ascii="Times New Roman" w:hAnsi="Times New Roman" w:cs="Times New Roman"/>
+        </w:rPr>
+        <w:t>l</w:t>
+      </w:r>
+      <w:r>
+        <w:rPr>
+          <w:rFonts w:ascii="Times New Roman" w:hAnsi="Times New Roman" w:cs="Times New Roman"/>
+        </w:rPr>
+        <w:t>ines indicate individuals grown under ambient CO</w:t>
       </w:r>
       <w:r>
         <w:rPr>
@@ -135,7 +202,19 @@
         <w:rPr>
           <w:rFonts w:ascii="Times New Roman" w:hAnsi="Times New Roman" w:cs="Times New Roman"/>
         </w:rPr>
-        <w:t>, while red points and trend lines indicate individuals grown under elevated CO</w:t>
+        <w:t xml:space="preserve">, while red points and </w:t>
+      </w:r>
+      <w:r>
+        <w:rPr>
+          <w:rFonts w:ascii="Times New Roman" w:hAnsi="Times New Roman" w:cs="Times New Roman"/>
+        </w:rPr>
+        <w:t xml:space="preserve">nonlinear </w:t>
+      </w:r>
+      <w:r>
+        <w:rPr>
+          <w:rFonts w:ascii="Times New Roman" w:hAnsi="Times New Roman" w:cs="Times New Roman"/>
+        </w:rPr>
+        <w:t>trendlines indicate individuals grown under elevated CO</w:t>
       </w:r>
       <w:r>
         <w:rPr>
@@ -154,13 +233,68 @@
         <w:rPr>
           <w:rFonts w:ascii="Times New Roman" w:hAnsi="Times New Roman" w:cs="Times New Roman"/>
         </w:rPr>
-        <w:t xml:space="preserve"> Trendline equations are included in each panel. Figure has been redrawn using data </w:t>
-      </w:r>
-      <w:r>
-        <w:rPr>
-          <w:rFonts w:ascii="Times New Roman" w:hAnsi="Times New Roman" w:cs="Times New Roman"/>
-        </w:rPr>
-        <w:t xml:space="preserve">from analyses in Perkowski </w:t>
+        <w:t xml:space="preserve"> </w:t>
+      </w:r>
+      <w:r>
+        <w:rPr>
+          <w:rFonts w:ascii="Times New Roman" w:hAnsi="Times New Roman" w:cs="Times New Roman"/>
+        </w:rPr>
+        <w:t xml:space="preserve">Nonlinear regression equations are included in each panel, </w:t>
+      </w:r>
+      <w:r>
+        <w:rPr>
+          <w:rFonts w:ascii="Times New Roman" w:hAnsi="Times New Roman" w:cs="Times New Roman"/>
+        </w:rPr>
+        <w:t>with color</w:t>
+      </w:r>
+      <w:r>
+        <w:rPr>
+          <w:rFonts w:ascii="Times New Roman" w:hAnsi="Times New Roman" w:cs="Times New Roman"/>
+        </w:rPr>
+        <w:t xml:space="preserve">ed text </w:t>
+      </w:r>
+      <w:r>
+        <w:rPr>
+          <w:rFonts w:ascii="Times New Roman" w:hAnsi="Times New Roman" w:cs="Times New Roman"/>
+        </w:rPr>
+        <w:t>corresponding to each CO</w:t>
+      </w:r>
+      <w:r>
+        <w:rPr>
+          <w:rFonts w:ascii="Times New Roman" w:hAnsi="Times New Roman" w:cs="Times New Roman"/>
+          <w:vertAlign w:val="subscript"/>
+        </w:rPr>
+        <w:t>2</w:t>
+      </w:r>
+      <w:r>
+        <w:rPr>
+          <w:rFonts w:ascii="Times New Roman" w:hAnsi="Times New Roman" w:cs="Times New Roman"/>
+        </w:rPr>
+        <w:t xml:space="preserve"> treatment</w:t>
+      </w:r>
+      <w:r>
+        <w:rPr>
+          <w:rFonts w:ascii="Times New Roman" w:hAnsi="Times New Roman" w:cs="Times New Roman"/>
+        </w:rPr>
+        <w:t xml:space="preserve">. Figure has been redrawn using data </w:t>
+      </w:r>
+      <w:r>
+        <w:rPr>
+          <w:rFonts w:ascii="Times New Roman" w:hAnsi="Times New Roman" w:cs="Times New Roman"/>
+        </w:rPr>
+        <w:t>from analyses</w:t>
+      </w:r>
+      <w:r>
+        <w:rPr>
+          <w:rFonts w:ascii="Times New Roman" w:hAnsi="Times New Roman" w:cs="Times New Roman"/>
+        </w:rPr>
+        <w:t xml:space="preserve"> reported</w:t>
+      </w:r>
+      <w:r>
+        <w:rPr>
+          <w:rFonts w:ascii="Times New Roman" w:hAnsi="Times New Roman" w:cs="Times New Roman"/>
+        </w:rPr>
+        <w:t xml:space="preserve"> in Perkowski </w:t>
       </w:r>
       <w:r>
         <w:rPr>
@@ -174,29 +308,14 @@
         <w:rPr>
           <w:rFonts w:ascii="Times New Roman" w:hAnsi="Times New Roman" w:cs="Times New Roman"/>
         </w:rPr>
-        <w:t>. (2023).</w:t>
-      </w:r>
-    </w:p>
-    <w:p>
-      <w:pPr>
-        <w:rPr>
-          <w:rFonts w:ascii="Times New Roman" w:hAnsi="Times New Roman" w:cs="Times New Roman"/>
-        </w:rPr>
-      </w:pPr>
-    </w:p>
-    <w:p>
-      <w:pPr>
-        <w:rPr>
-          <w:rFonts w:ascii="Times New Roman" w:hAnsi="Times New Roman" w:cs="Times New Roman"/>
-        </w:rPr>
-      </w:pPr>
-    </w:p>
-    <w:p>
-      <w:pPr>
-        <w:rPr>
-          <w:rFonts w:ascii="Times New Roman" w:hAnsi="Times New Roman" w:cs="Times New Roman"/>
-        </w:rPr>
-      </w:pPr>
+        <w:t>. (2023)</w:t>
+      </w:r>
+      <w:r>
+        <w:rPr>
+          <w:rFonts w:ascii="Times New Roman" w:hAnsi="Times New Roman" w:cs="Times New Roman"/>
+        </w:rPr>
+        <w:t>.</w:t>
+      </w:r>
     </w:p>
     <w:sectPr>
       <w:pgSz w:w="12240" w:h="15840"/>

</xml_diff>